<commit_message>
Tabla de hallazgos resaltantes
Se termino la tabla de Objetivos
</commit_message>
<xml_diff>
--- a/trabajo final/correcciones/Tabla de hallazgos resaltantes. Donde encontrarlo.docx
+++ b/trabajo final/correcciones/Tabla de hallazgos resaltantes. Donde encontrarlo.docx
@@ -63,6 +63,617 @@
             <w:r>
               <w:t xml:space="preserve"> </w:t>
             </w:r>
+          </w:p>
+          <w:p>
+            <w:pPr>
+              <w:pStyle w:val="Texto"/>
+            </w:pPr>
+            <w:r>
+              <w:rPr>
+                <w:color w:val="7030A0"/>
+              </w:rPr>
+              <w:t>Mencionado en página 66 en “El personal de SUSALUD menciono que un componente educativo er</w:t>
+            </w:r>
+            <w:r>
+              <w:rPr>
+                <w:color w:val="7030A0"/>
+              </w:rPr>
+              <w:t>a</w:t>
+            </w:r>
+            <w:r>
+              <w:rPr>
+                <w:color w:val="7030A0"/>
+              </w:rPr>
+              <w:t xml:space="preserve"> necesario para poder difundir la cultura de los derechos en salud de los ciudadanos”</w:t>
+            </w:r>
+          </w:p>
+        </w:tc>
+      </w:tr>
+      <w:tr>
+        <w:trPr>
+          <w:trHeight w:val="561"/>
+        </w:trPr>
+        <w:tc>
+          <w:tcPr>
+            <w:tcW w:w="2547" w:type="dxa"/>
+            <w:vMerge/>
+          </w:tcPr>
+          <w:p>
+            <w:pPr>
+              <w:pStyle w:val="Texto"/>
+            </w:pPr>
+          </w:p>
+        </w:tc>
+        <w:tc>
+          <w:tcPr>
+            <w:tcW w:w="5374" w:type="dxa"/>
+          </w:tcPr>
+          <w:p>
+            <w:pPr>
+              <w:pStyle w:val="Texto"/>
+            </w:pPr>
+            <w:r>
+              <w:t>Desmitificar el reclamo</w:t>
+            </w:r>
+            <w:r>
+              <w:t>.</w:t>
+            </w:r>
+          </w:p>
+          <w:p>
+            <w:pPr>
+              <w:pStyle w:val="Texto"/>
+            </w:pPr>
+            <w:r>
+              <w:rPr>
+                <w:color w:val="7030A0"/>
+              </w:rPr>
+              <w:t xml:space="preserve">Mencionado en </w:t>
+            </w:r>
+            <w:proofErr w:type="spellStart"/>
+            <w:r>
+              <w:rPr>
+                <w:color w:val="7030A0"/>
+              </w:rPr>
+              <w:t>pagina</w:t>
+            </w:r>
+            <w:proofErr w:type="spellEnd"/>
+            <w:r>
+              <w:rPr>
+                <w:color w:val="7030A0"/>
+              </w:rPr>
+              <w:t xml:space="preserve"> 67 en “Mencionaron </w:t>
+            </w:r>
+            <w:proofErr w:type="spellStart"/>
+            <w:r>
+              <w:rPr>
+                <w:color w:val="7030A0"/>
+              </w:rPr>
+              <w:t>tambien</w:t>
+            </w:r>
+            <w:proofErr w:type="spellEnd"/>
+            <w:r>
+              <w:rPr>
+                <w:color w:val="7030A0"/>
+              </w:rPr>
+              <w:t xml:space="preserve"> que se necesita </w:t>
+            </w:r>
+            <w:proofErr w:type="spellStart"/>
+            <w:r>
+              <w:rPr>
+                <w:color w:val="7030A0"/>
+              </w:rPr>
+              <w:t>desmitifcar</w:t>
+            </w:r>
+            <w:proofErr w:type="spellEnd"/>
+            <w:r>
+              <w:rPr>
+                <w:color w:val="7030A0"/>
+              </w:rPr>
+              <w:t xml:space="preserve"> el reclamo”</w:t>
+            </w:r>
+          </w:p>
+        </w:tc>
+      </w:tr>
+      <w:tr>
+        <w:trPr>
+          <w:trHeight w:val="486"/>
+        </w:trPr>
+        <w:tc>
+          <w:tcPr>
+            <w:tcW w:w="2547" w:type="dxa"/>
+            <w:vMerge/>
+          </w:tcPr>
+          <w:p>
+            <w:pPr>
+              <w:pStyle w:val="Texto"/>
+            </w:pPr>
+          </w:p>
+        </w:tc>
+        <w:tc>
+          <w:tcPr>
+            <w:tcW w:w="5374" w:type="dxa"/>
+          </w:tcPr>
+          <w:p>
+            <w:pPr>
+              <w:pStyle w:val="Texto"/>
+            </w:pPr>
+          </w:p>
+        </w:tc>
+      </w:tr>
+      <w:tr>
+        <w:trPr>
+          <w:trHeight w:val="441"/>
+        </w:trPr>
+        <w:tc>
+          <w:tcPr>
+            <w:tcW w:w="2547" w:type="dxa"/>
+            <w:vMerge/>
+          </w:tcPr>
+          <w:p>
+            <w:pPr>
+              <w:pStyle w:val="Texto"/>
+            </w:pPr>
+          </w:p>
+        </w:tc>
+        <w:tc>
+          <w:tcPr>
+            <w:tcW w:w="5374" w:type="dxa"/>
+          </w:tcPr>
+          <w:p>
+            <w:pPr>
+              <w:pStyle w:val="Texto"/>
+            </w:pPr>
+          </w:p>
+        </w:tc>
+      </w:tr>
+      <w:tr>
+        <w:trPr>
+          <w:trHeight w:val="500"/>
+        </w:trPr>
+        <w:tc>
+          <w:tcPr>
+            <w:tcW w:w="2547" w:type="dxa"/>
+            <w:vMerge/>
+          </w:tcPr>
+          <w:p>
+            <w:pPr>
+              <w:pStyle w:val="Texto"/>
+            </w:pPr>
+          </w:p>
+        </w:tc>
+        <w:tc>
+          <w:tcPr>
+            <w:tcW w:w="5374" w:type="dxa"/>
+          </w:tcPr>
+          <w:p>
+            <w:pPr>
+              <w:pStyle w:val="Texto"/>
+            </w:pPr>
+            <w:r>
+              <w:t>Brindar información fácil de entender por los ciudadanos y gestores.</w:t>
+            </w:r>
+          </w:p>
+          <w:p>
+            <w:pPr>
+              <w:pStyle w:val="Texto"/>
+            </w:pPr>
+            <w:r>
+              <w:rPr>
+                <w:color w:val="7030A0"/>
+              </w:rPr>
+              <w:t xml:space="preserve">Mencionado en la página 64 en “todos los tipos de usuario mencionaron que les gustaría que el aplicativo fuera altamente intuitivo, directo y grafico” </w:t>
+            </w:r>
+          </w:p>
+        </w:tc>
+      </w:tr>
+      <w:tr>
+        <w:trPr>
+          <w:trHeight w:val="517"/>
+        </w:trPr>
+        <w:tc>
+          <w:tcPr>
+            <w:tcW w:w="2547" w:type="dxa"/>
+            <w:vMerge/>
+          </w:tcPr>
+          <w:p>
+            <w:pPr>
+              <w:pStyle w:val="Texto"/>
+            </w:pPr>
+          </w:p>
+        </w:tc>
+        <w:tc>
+          <w:tcPr>
+            <w:tcW w:w="5374" w:type="dxa"/>
+          </w:tcPr>
+          <w:p>
+            <w:pPr>
+              <w:pStyle w:val="Texto"/>
+            </w:pPr>
+            <w:r>
+              <w:t>Acortar procesos de resolución de reclamos.</w:t>
+            </w:r>
+          </w:p>
+          <w:p>
+            <w:pPr>
+              <w:pStyle w:val="Texto"/>
+            </w:pPr>
+            <w:r>
+              <w:rPr>
+                <w:color w:val="7030A0"/>
+              </w:rPr>
+              <w:t>Mencionado en página 62 en “el personal de SUSALUD y los ciudadanos señalaron que deberían difundirse abiertamente como manejan e interiorizan los reclamos y que se agilice la gestión de ellos”</w:t>
+            </w:r>
+          </w:p>
+        </w:tc>
+      </w:tr>
+      <w:tr>
+        <w:trPr>
+          <w:trHeight w:val="576"/>
+        </w:trPr>
+        <w:tc>
+          <w:tcPr>
+            <w:tcW w:w="2547" w:type="dxa"/>
+            <w:vMerge w:val="restart"/>
+          </w:tcPr>
+          <w:p>
+            <w:pPr>
+              <w:pStyle w:val="Texto"/>
+            </w:pPr>
+            <w:r>
+              <w:t>Gestores de IPRESS</w:t>
+            </w:r>
+          </w:p>
+        </w:tc>
+        <w:tc>
+          <w:tcPr>
+            <w:tcW w:w="5374" w:type="dxa"/>
+          </w:tcPr>
+          <w:p>
+            <w:pPr>
+              <w:pStyle w:val="Texto"/>
+            </w:pPr>
+            <w:r>
+              <w:t>Identificar sus fallas dentro de procesos internos.</w:t>
+            </w:r>
+          </w:p>
+          <w:p>
+            <w:pPr>
+              <w:pStyle w:val="Texto"/>
+            </w:pPr>
+            <w:r>
+              <w:rPr>
+                <w:color w:val="7030A0"/>
+              </w:rPr>
+              <w:t xml:space="preserve">Mencionado en la </w:t>
+            </w:r>
+            <w:r>
+              <w:rPr>
+                <w:color w:val="7030A0"/>
+              </w:rPr>
+              <w:t>página</w:t>
+            </w:r>
+            <w:r>
+              <w:rPr>
+                <w:color w:val="7030A0"/>
+              </w:rPr>
+              <w:t xml:space="preserve"> 65 </w:t>
+            </w:r>
+            <w:r>
+              <w:rPr>
+                <w:color w:val="7030A0"/>
+              </w:rPr>
+              <w:t>en “… para que los reclamos presentados sean valiosas y permitan encontrar verdaderas fallas en sus procesos”</w:t>
+            </w:r>
+          </w:p>
+        </w:tc>
+      </w:tr>
+      <w:tr>
+        <w:trPr>
+          <w:trHeight w:val="455"/>
+        </w:trPr>
+        <w:tc>
+          <w:tcPr>
+            <w:tcW w:w="2547" w:type="dxa"/>
+            <w:vMerge/>
+          </w:tcPr>
+          <w:p>
+            <w:pPr>
+              <w:pStyle w:val="Texto"/>
+            </w:pPr>
+          </w:p>
+        </w:tc>
+        <w:tc>
+          <w:tcPr>
+            <w:tcW w:w="5374" w:type="dxa"/>
+          </w:tcPr>
+          <w:p>
+            <w:pPr>
+              <w:pStyle w:val="Texto"/>
+            </w:pPr>
+            <w:r>
+              <w:t xml:space="preserve">Contar con medios </w:t>
+            </w:r>
+            <w:r>
+              <w:t>para dar seguimiento a reclamos y visualizar procedimiento hecho anteriormente para la resolución de reclamos</w:t>
+            </w:r>
+          </w:p>
+          <w:p>
+            <w:pPr>
+              <w:pStyle w:val="Texto"/>
+            </w:pPr>
+            <w:r>
+              <w:rPr>
+                <w:color w:val="7030A0"/>
+              </w:rPr>
+              <w:t>Mencionado en página 66 en “que debería poder verse los pasos hechos anteriormente para gestionar los reclamos de una manera uniforme”</w:t>
+            </w:r>
+          </w:p>
+        </w:tc>
+      </w:tr>
+      <w:tr>
+        <w:trPr>
+          <w:trHeight w:val="622"/>
+        </w:trPr>
+        <w:tc>
+          <w:tcPr>
+            <w:tcW w:w="2547" w:type="dxa"/>
+            <w:vMerge/>
+          </w:tcPr>
+          <w:p>
+            <w:pPr>
+              <w:pStyle w:val="Texto"/>
+            </w:pPr>
+          </w:p>
+        </w:tc>
+        <w:tc>
+          <w:tcPr>
+            <w:tcW w:w="5374" w:type="dxa"/>
+          </w:tcPr>
+          <w:p>
+            <w:pPr>
+              <w:pStyle w:val="Texto"/>
+            </w:pPr>
+            <w:r>
+              <w:t>Obtener de estadísticas y reportes precisos para toma de decisiones.</w:t>
+            </w:r>
+          </w:p>
+          <w:p>
+            <w:pPr>
+              <w:pStyle w:val="Texto"/>
+            </w:pPr>
+            <w:r>
+              <w:rPr>
+                <w:color w:val="7030A0"/>
+              </w:rPr>
+              <w:t>Mencionado en página 65 en “Dijeron que les gustaría poder visualizar estadísticas de reclamos de las IPRESS”</w:t>
+            </w:r>
+          </w:p>
+        </w:tc>
+      </w:tr>
+      <w:tr>
+        <w:trPr>
+          <w:trHeight w:val="502"/>
+        </w:trPr>
+        <w:tc>
+          <w:tcPr>
+            <w:tcW w:w="2547" w:type="dxa"/>
+            <w:vMerge/>
+          </w:tcPr>
+          <w:p>
+            <w:pPr>
+              <w:pStyle w:val="Texto"/>
+            </w:pPr>
+          </w:p>
+        </w:tc>
+        <w:tc>
+          <w:tcPr>
+            <w:tcW w:w="5374" w:type="dxa"/>
+          </w:tcPr>
+          <w:p>
+            <w:pPr>
+              <w:pStyle w:val="Texto"/>
+            </w:pPr>
+            <w:r>
+              <w:t>Obtener recomendaciones de ciudadanos por medio de la participación activa de ellos.</w:t>
+            </w:r>
+          </w:p>
+          <w:p>
+            <w:pPr>
+              <w:pStyle w:val="Texto"/>
+            </w:pPr>
+            <w:r>
+              <w:rPr>
+                <w:color w:val="7030A0"/>
+              </w:rPr>
+              <w:t>Mencionado en página 66 en “Resaltaron la importancia de los gráficos estadísticos y de no colocar solo las cosas negativas sino también recomendaciones o felicitaciones”</w:t>
+            </w:r>
+          </w:p>
+        </w:tc>
+      </w:tr>
+      <w:tr>
+        <w:trPr>
+          <w:trHeight w:val="515"/>
+        </w:trPr>
+        <w:tc>
+          <w:tcPr>
+            <w:tcW w:w="2547" w:type="dxa"/>
+            <w:vMerge/>
+          </w:tcPr>
+          <w:p>
+            <w:pPr>
+              <w:pStyle w:val="Texto"/>
+            </w:pPr>
+          </w:p>
+        </w:tc>
+        <w:tc>
+          <w:tcPr>
+            <w:tcW w:w="5374" w:type="dxa"/>
+          </w:tcPr>
+          <w:p>
+            <w:pPr>
+              <w:pStyle w:val="Texto"/>
+            </w:pPr>
+            <w:r>
+              <w:t>Educar a ciudadanos sobre servicios de salud brindados.</w:t>
+            </w:r>
+          </w:p>
+          <w:p>
+            <w:pPr>
+              <w:pStyle w:val="Texto"/>
+            </w:pPr>
+            <w:r>
+              <w:rPr>
+                <w:color w:val="7030A0"/>
+              </w:rPr>
+              <w:t>Mencionado en página 65 en “además de una parte educativa en donde se dé a conocer los servicios de salud brindados”</w:t>
+            </w:r>
+          </w:p>
+        </w:tc>
+      </w:tr>
+      <w:tr>
+        <w:trPr>
+          <w:trHeight w:val="440"/>
+        </w:trPr>
+        <w:tc>
+          <w:tcPr>
+            <w:tcW w:w="2547" w:type="dxa"/>
+            <w:vMerge/>
+          </w:tcPr>
+          <w:p>
+            <w:pPr>
+              <w:pStyle w:val="Texto"/>
+            </w:pPr>
+          </w:p>
+        </w:tc>
+        <w:tc>
+          <w:tcPr>
+            <w:tcW w:w="5374" w:type="dxa"/>
+          </w:tcPr>
+          <w:p>
+            <w:pPr>
+              <w:pStyle w:val="Texto"/>
+            </w:pPr>
+          </w:p>
+        </w:tc>
+      </w:tr>
+      <w:tr>
+        <w:trPr>
+          <w:trHeight w:val="516"/>
+        </w:trPr>
+        <w:tc>
+          <w:tcPr>
+            <w:tcW w:w="2547" w:type="dxa"/>
+            <w:vMerge w:val="restart"/>
+          </w:tcPr>
+          <w:p>
+            <w:pPr>
+              <w:pStyle w:val="Texto"/>
+            </w:pPr>
+            <w:r>
+              <w:t>Ciudadanos</w:t>
+            </w:r>
+          </w:p>
+        </w:tc>
+        <w:tc>
+          <w:tcPr>
+            <w:tcW w:w="5374" w:type="dxa"/>
+          </w:tcPr>
+          <w:p>
+            <w:pPr>
+              <w:pStyle w:val="Texto"/>
+            </w:pPr>
+            <w:r>
+              <w:t>Colocar un reclamo de forma simple y con posibilidad de subir material multimedia.</w:t>
+            </w:r>
+          </w:p>
+          <w:p>
+            <w:pPr>
+              <w:pStyle w:val="Texto"/>
+            </w:pPr>
+            <w:r>
+              <w:rPr>
+                <w:color w:val="7030A0"/>
+              </w:rPr>
+              <w:t xml:space="preserve">Mencionado en </w:t>
+            </w:r>
+            <w:r>
+              <w:rPr>
+                <w:color w:val="7030A0"/>
+              </w:rPr>
+              <w:t>página</w:t>
+            </w:r>
+            <w:r>
+              <w:rPr>
+                <w:color w:val="7030A0"/>
+              </w:rPr>
+              <w:t xml:space="preserve"> 67 en “Sobre como presentar un reclamos de forma adecuada (…) si es que pudieran adjuntarse material multimedia donde puedan demostrar lo ocurrido”</w:t>
+            </w:r>
+          </w:p>
+        </w:tc>
+      </w:tr>
+      <w:tr>
+        <w:trPr>
+          <w:trHeight w:val="441"/>
+        </w:trPr>
+        <w:tc>
+          <w:tcPr>
+            <w:tcW w:w="2547" w:type="dxa"/>
+            <w:vMerge/>
+          </w:tcPr>
+          <w:p>
+            <w:pPr>
+              <w:pStyle w:val="Texto"/>
+            </w:pPr>
+          </w:p>
+        </w:tc>
+        <w:tc>
+          <w:tcPr>
+            <w:tcW w:w="5374" w:type="dxa"/>
+          </w:tcPr>
+          <w:p>
+            <w:pPr>
+              <w:pStyle w:val="Texto"/>
+            </w:pPr>
+            <w:r>
+              <w:t>Saber quién está gestionando la resolución del reclamo.</w:t>
+            </w:r>
+          </w:p>
+          <w:p>
+            <w:pPr>
+              <w:pStyle w:val="Texto"/>
+            </w:pPr>
+            <w:r>
+              <w:rPr>
+                <w:color w:val="7030A0"/>
+              </w:rPr>
+              <w:t>Mencionado en página 65 en “Los ciudadanos dijeron que también les gustaría poder ver las respuestas dadas por personas que gestionen los reclamos”</w:t>
+            </w:r>
+          </w:p>
+        </w:tc>
+      </w:tr>
+      <w:tr>
+        <w:trPr>
+          <w:trHeight w:val="502"/>
+        </w:trPr>
+        <w:tc>
+          <w:tcPr>
+            <w:tcW w:w="2547" w:type="dxa"/>
+            <w:vMerge/>
+          </w:tcPr>
+          <w:p>
+            <w:pPr>
+              <w:pStyle w:val="Texto"/>
+            </w:pPr>
+          </w:p>
+        </w:tc>
+        <w:tc>
+          <w:tcPr>
+            <w:tcW w:w="5374" w:type="dxa"/>
+          </w:tcPr>
+          <w:p>
+            <w:pPr>
+              <w:pStyle w:val="Texto"/>
+            </w:pPr>
             <w:bookmarkStart w:id="0" w:name="_GoBack"/>
             <w:bookmarkEnd w:id="0"/>
           </w:p>
@@ -70,273 +681,6 @@
       </w:tr>
       <w:tr>
         <w:trPr>
-          <w:trHeight w:val="561"/>
-        </w:trPr>
-        <w:tc>
-          <w:tcPr>
-            <w:tcW w:w="2547" w:type="dxa"/>
-            <w:vMerge/>
-          </w:tcPr>
-          <w:p>
-            <w:pPr>
-              <w:pStyle w:val="Texto"/>
-            </w:pPr>
-          </w:p>
-        </w:tc>
-        <w:tc>
-          <w:tcPr>
-            <w:tcW w:w="5374" w:type="dxa"/>
-          </w:tcPr>
-          <w:p>
-            <w:pPr>
-              <w:pStyle w:val="Texto"/>
-            </w:pPr>
-            <w:r>
-              <w:t>Desmitificar el reclamo</w:t>
-            </w:r>
-            <w:r>
-              <w:t>.</w:t>
-            </w:r>
-          </w:p>
-        </w:tc>
-      </w:tr>
-      <w:tr>
-        <w:trPr>
-          <w:trHeight w:val="486"/>
-        </w:trPr>
-        <w:tc>
-          <w:tcPr>
-            <w:tcW w:w="2547" w:type="dxa"/>
-            <w:vMerge/>
-          </w:tcPr>
-          <w:p>
-            <w:pPr>
-              <w:pStyle w:val="Texto"/>
-            </w:pPr>
-          </w:p>
-        </w:tc>
-        <w:tc>
-          <w:tcPr>
-            <w:tcW w:w="5374" w:type="dxa"/>
-          </w:tcPr>
-          <w:p>
-            <w:pPr>
-              <w:pStyle w:val="Texto"/>
-            </w:pPr>
-            <w:r>
-              <w:t>Conocer parte positiva de las IPRESS.</w:t>
-            </w:r>
-          </w:p>
-        </w:tc>
-      </w:tr>
-      <w:tr>
-        <w:trPr>
-          <w:trHeight w:val="441"/>
-        </w:trPr>
-        <w:tc>
-          <w:tcPr>
-            <w:tcW w:w="2547" w:type="dxa"/>
-            <w:vMerge/>
-          </w:tcPr>
-          <w:p>
-            <w:pPr>
-              <w:pStyle w:val="Texto"/>
-            </w:pPr>
-          </w:p>
-        </w:tc>
-        <w:tc>
-          <w:tcPr>
-            <w:tcW w:w="5374" w:type="dxa"/>
-          </w:tcPr>
-          <w:p>
-            <w:pPr>
-              <w:pStyle w:val="Texto"/>
-            </w:pPr>
-            <w:r>
-              <w:t>Visualizar pasos realizados para resolución de reclamos.</w:t>
-            </w:r>
-          </w:p>
-        </w:tc>
-      </w:tr>
-      <w:tr>
-        <w:trPr>
-          <w:trHeight w:val="500"/>
-        </w:trPr>
-        <w:tc>
-          <w:tcPr>
-            <w:tcW w:w="2547" w:type="dxa"/>
-            <w:vMerge/>
-          </w:tcPr>
-          <w:p>
-            <w:pPr>
-              <w:pStyle w:val="Texto"/>
-            </w:pPr>
-          </w:p>
-        </w:tc>
-        <w:tc>
-          <w:tcPr>
-            <w:tcW w:w="5374" w:type="dxa"/>
-          </w:tcPr>
-          <w:p>
-            <w:pPr>
-              <w:pStyle w:val="Texto"/>
-            </w:pPr>
-            <w:r>
-              <w:t>Brindar información fácil de entender por los ciudadanos y gestores.</w:t>
-            </w:r>
-          </w:p>
-        </w:tc>
-      </w:tr>
-      <w:tr>
-        <w:trPr>
-          <w:trHeight w:val="517"/>
-        </w:trPr>
-        <w:tc>
-          <w:tcPr>
-            <w:tcW w:w="2547" w:type="dxa"/>
-            <w:vMerge/>
-          </w:tcPr>
-          <w:p>
-            <w:pPr>
-              <w:pStyle w:val="Texto"/>
-            </w:pPr>
-          </w:p>
-        </w:tc>
-        <w:tc>
-          <w:tcPr>
-            <w:tcW w:w="5374" w:type="dxa"/>
-          </w:tcPr>
-          <w:p>
-            <w:pPr>
-              <w:pStyle w:val="Texto"/>
-            </w:pPr>
-            <w:r>
-              <w:t>Acortar procesos de resolución de reclamos.</w:t>
-            </w:r>
-          </w:p>
-        </w:tc>
-      </w:tr>
-      <w:tr>
-        <w:trPr>
-          <w:trHeight w:val="576"/>
-        </w:trPr>
-        <w:tc>
-          <w:tcPr>
-            <w:tcW w:w="2547" w:type="dxa"/>
-            <w:vMerge w:val="restart"/>
-          </w:tcPr>
-          <w:p>
-            <w:pPr>
-              <w:pStyle w:val="Texto"/>
-            </w:pPr>
-            <w:r>
-              <w:t>Gestores de IPRESS</w:t>
-            </w:r>
-          </w:p>
-        </w:tc>
-        <w:tc>
-          <w:tcPr>
-            <w:tcW w:w="5374" w:type="dxa"/>
-          </w:tcPr>
-          <w:p>
-            <w:pPr>
-              <w:pStyle w:val="Texto"/>
-            </w:pPr>
-            <w:r>
-              <w:t>Identificar sus fallas dentro de procesos internos.</w:t>
-            </w:r>
-          </w:p>
-        </w:tc>
-      </w:tr>
-      <w:tr>
-        <w:trPr>
-          <w:trHeight w:val="455"/>
-        </w:trPr>
-        <w:tc>
-          <w:tcPr>
-            <w:tcW w:w="2547" w:type="dxa"/>
-            <w:vMerge/>
-          </w:tcPr>
-          <w:p>
-            <w:pPr>
-              <w:pStyle w:val="Texto"/>
-            </w:pPr>
-          </w:p>
-        </w:tc>
-        <w:tc>
-          <w:tcPr>
-            <w:tcW w:w="5374" w:type="dxa"/>
-          </w:tcPr>
-          <w:p>
-            <w:pPr>
-              <w:pStyle w:val="Texto"/>
-            </w:pPr>
-            <w:r>
-              <w:t>Contar con medios para dar seguimiento a reclamos.</w:t>
-            </w:r>
-          </w:p>
-        </w:tc>
-      </w:tr>
-      <w:tr>
-        <w:trPr>
-          <w:trHeight w:val="622"/>
-        </w:trPr>
-        <w:tc>
-          <w:tcPr>
-            <w:tcW w:w="2547" w:type="dxa"/>
-            <w:vMerge/>
-          </w:tcPr>
-          <w:p>
-            <w:pPr>
-              <w:pStyle w:val="Texto"/>
-            </w:pPr>
-          </w:p>
-        </w:tc>
-        <w:tc>
-          <w:tcPr>
-            <w:tcW w:w="5374" w:type="dxa"/>
-          </w:tcPr>
-          <w:p>
-            <w:pPr>
-              <w:pStyle w:val="Texto"/>
-            </w:pPr>
-            <w:r>
-              <w:t>Obtener de estadísticas y reportes precisos para toma de decisiones.</w:t>
-            </w:r>
-          </w:p>
-        </w:tc>
-      </w:tr>
-      <w:tr>
-        <w:trPr>
-          <w:trHeight w:val="502"/>
-        </w:trPr>
-        <w:tc>
-          <w:tcPr>
-            <w:tcW w:w="2547" w:type="dxa"/>
-            <w:vMerge/>
-          </w:tcPr>
-          <w:p>
-            <w:pPr>
-              <w:pStyle w:val="Texto"/>
-            </w:pPr>
-          </w:p>
-        </w:tc>
-        <w:tc>
-          <w:tcPr>
-            <w:tcW w:w="5374" w:type="dxa"/>
-          </w:tcPr>
-          <w:p>
-            <w:pPr>
-              <w:pStyle w:val="Texto"/>
-            </w:pPr>
-            <w:r>
-              <w:t>Obtener recomendaciones de ciudadanos por medio de la participación activa de ellos.</w:t>
-            </w:r>
-          </w:p>
-        </w:tc>
-      </w:tr>
-      <w:tr>
-        <w:trPr>
           <w:trHeight w:val="515"/>
         </w:trPr>
         <w:tc>
@@ -359,155 +703,39 @@
               <w:pStyle w:val="Texto"/>
             </w:pPr>
             <w:r>
-              <w:t>Educar a ciudadanos sobre servicios de salud brindados.</w:t>
-            </w:r>
-          </w:p>
-        </w:tc>
-      </w:tr>
-      <w:tr>
-        <w:trPr>
-          <w:trHeight w:val="440"/>
-        </w:trPr>
-        <w:tc>
-          <w:tcPr>
-            <w:tcW w:w="2547" w:type="dxa"/>
-            <w:vMerge/>
-          </w:tcPr>
-          <w:p>
-            <w:pPr>
-              <w:pStyle w:val="Texto"/>
-            </w:pPr>
-          </w:p>
-        </w:tc>
-        <w:tc>
-          <w:tcPr>
-            <w:tcW w:w="5374" w:type="dxa"/>
-          </w:tcPr>
-          <w:p>
-            <w:pPr>
-              <w:pStyle w:val="Texto"/>
-            </w:pPr>
-            <w:r>
-              <w:t>Visualizar pasos realizados para resolución de reclamos anteriores.</w:t>
-            </w:r>
-          </w:p>
-        </w:tc>
-      </w:tr>
-      <w:tr>
-        <w:trPr>
-          <w:trHeight w:val="516"/>
-        </w:trPr>
-        <w:tc>
-          <w:tcPr>
-            <w:tcW w:w="2547" w:type="dxa"/>
-            <w:vMerge w:val="restart"/>
-          </w:tcPr>
-          <w:p>
-            <w:pPr>
-              <w:pStyle w:val="Texto"/>
-            </w:pPr>
-            <w:r>
-              <w:t>Ciudadanos</w:t>
-            </w:r>
-          </w:p>
-        </w:tc>
-        <w:tc>
-          <w:tcPr>
-            <w:tcW w:w="5374" w:type="dxa"/>
-          </w:tcPr>
-          <w:p>
-            <w:pPr>
-              <w:pStyle w:val="Texto"/>
-            </w:pPr>
-            <w:r>
-              <w:t>Colocar un reclamo de forma simple y con posibilidad de subir material multimedia.</w:t>
-            </w:r>
-          </w:p>
-        </w:tc>
-      </w:tr>
-      <w:tr>
-        <w:trPr>
-          <w:trHeight w:val="441"/>
-        </w:trPr>
-        <w:tc>
-          <w:tcPr>
-            <w:tcW w:w="2547" w:type="dxa"/>
-            <w:vMerge/>
-          </w:tcPr>
-          <w:p>
-            <w:pPr>
-              <w:pStyle w:val="Texto"/>
-            </w:pPr>
-          </w:p>
-        </w:tc>
-        <w:tc>
-          <w:tcPr>
-            <w:tcW w:w="5374" w:type="dxa"/>
-          </w:tcPr>
-          <w:p>
-            <w:pPr>
-              <w:pStyle w:val="Texto"/>
-            </w:pPr>
-            <w:r>
-              <w:t>Saber quién está gestionando la resolución del reclamo.</w:t>
-            </w:r>
-          </w:p>
-        </w:tc>
-      </w:tr>
-      <w:tr>
-        <w:trPr>
-          <w:trHeight w:val="502"/>
-        </w:trPr>
-        <w:tc>
-          <w:tcPr>
-            <w:tcW w:w="2547" w:type="dxa"/>
-            <w:vMerge/>
-          </w:tcPr>
-          <w:p>
-            <w:pPr>
-              <w:pStyle w:val="Texto"/>
-            </w:pPr>
-          </w:p>
-        </w:tc>
-        <w:tc>
-          <w:tcPr>
-            <w:tcW w:w="5374" w:type="dxa"/>
-          </w:tcPr>
-          <w:p>
-            <w:pPr>
-              <w:pStyle w:val="Texto"/>
-            </w:pPr>
-            <w:r>
-              <w:t>Visualizar estadísticas para tomar decisiones sobre próximas atenciones en salud.</w:t>
-            </w:r>
-          </w:p>
-        </w:tc>
-      </w:tr>
-      <w:tr>
-        <w:trPr>
-          <w:trHeight w:val="515"/>
-        </w:trPr>
-        <w:tc>
-          <w:tcPr>
-            <w:tcW w:w="2547" w:type="dxa"/>
-            <w:vMerge/>
-          </w:tcPr>
-          <w:p>
-            <w:pPr>
-              <w:pStyle w:val="Texto"/>
-            </w:pPr>
-          </w:p>
-        </w:tc>
-        <w:tc>
-          <w:tcPr>
-            <w:tcW w:w="5374" w:type="dxa"/>
-          </w:tcPr>
-          <w:p>
-            <w:pPr>
-              <w:pStyle w:val="Texto"/>
-            </w:pPr>
-            <w:r>
-              <w:t>Visualizar recomendaciones de otros pacientes.</w:t>
+              <w:t xml:space="preserve">Visualizar </w:t>
+            </w:r>
+            <w:r>
+              <w:t xml:space="preserve">comentarios </w:t>
+            </w:r>
+            <w:r>
+              <w:t>de otros pacientes</w:t>
+            </w:r>
+            <w:r>
+              <w:t xml:space="preserve"> sobre temáticas similares a su reclamo.</w:t>
+            </w:r>
+          </w:p>
+          <w:p>
+            <w:pPr>
+              <w:pStyle w:val="Texto"/>
+            </w:pPr>
+            <w:r>
+              <w:rPr>
+                <w:color w:val="7030A0"/>
+              </w:rPr>
+              <w:t>Mencionado en página 65 en “</w:t>
+            </w:r>
+            <w:r>
+              <w:rPr>
+                <w:color w:val="7030A0"/>
+              </w:rPr>
+              <w:t>Les parecía más cómodo que los reclamos se agruparan por tema al cual ellos pudieran irse sumando en lugar de hacerlo personal, de este modo iban a poder revisar temáticas similares.</w:t>
+            </w:r>
+            <w:r>
+              <w:rPr>
+                <w:color w:val="7030A0"/>
+              </w:rPr>
+              <w:t>”</w:t>
             </w:r>
           </w:p>
         </w:tc>
@@ -536,7 +764,32 @@
               <w:pStyle w:val="Texto"/>
             </w:pPr>
             <w:r>
-              <w:t>Mejorar la comunicación con personal de la IPRESS.</w:t>
+              <w:t>Mejorar la comunicación con personal de su IPRESS</w:t>
+            </w:r>
+          </w:p>
+          <w:p>
+            <w:pPr>
+              <w:pStyle w:val="Texto"/>
+            </w:pPr>
+            <w:r>
+              <w:rPr>
+                <w:color w:val="7030A0"/>
+              </w:rPr>
+              <w:t xml:space="preserve">Mencionado en </w:t>
+            </w:r>
+            <w:proofErr w:type="spellStart"/>
+            <w:r>
+              <w:rPr>
+                <w:color w:val="7030A0"/>
+              </w:rPr>
+              <w:t>pag</w:t>
+            </w:r>
+            <w:proofErr w:type="spellEnd"/>
+            <w:r>
+              <w:rPr>
+                <w:color w:val="7030A0"/>
+              </w:rPr>
+              <w:t xml:space="preserve"> 64 en “Todos estuvieron de acuerdo en que esta herramienta serviría mucho para mejorar la comunicación entre pacientes e IPRESS”</w:t>
             </w:r>
           </w:p>
         </w:tc>
@@ -564,9 +817,6 @@
             <w:pPr>
               <w:pStyle w:val="Texto"/>
             </w:pPr>
-            <w:r>
-              <w:t>Cambiar percepción de reclamos de un fastidio al reflejo de la atención brindada.</w:t>
-            </w:r>
           </w:p>
         </w:tc>
       </w:tr>
@@ -595,6 +845,17 @@
             </w:pPr>
             <w:r>
               <w:t>Hacer saber a la IPRESS sus fallas en atención.</w:t>
+            </w:r>
+          </w:p>
+          <w:p>
+            <w:pPr>
+              <w:pStyle w:val="Texto"/>
+            </w:pPr>
+            <w:r>
+              <w:rPr>
+                <w:color w:val="7030A0"/>
+              </w:rPr>
+              <w:t>Mencionado en página 59 en “Los ciudadanos mencionaron que los reclamos no son vistos como una forma de expresar que algo no está funcionado dentro del establecimiento”</w:t>
             </w:r>
           </w:p>
         </w:tc>
@@ -1142,6 +1403,26 @@
         </w:tc>
       </w:tr>
     </w:tbl>
+    <w:p/>
+    <w:p/>
+    <w:p/>
+    <w:p/>
+    <w:p/>
+    <w:p/>
+    <w:p/>
+    <w:p/>
+    <w:p/>
+    <w:p/>
+    <w:p/>
+    <w:p/>
+    <w:p/>
+    <w:p/>
+    <w:p/>
+    <w:p/>
+    <w:p/>
+    <w:p/>
+    <w:p/>
+    <w:p/>
     <w:p/>
     <w:sectPr>
       <w:pgSz w:w="11900" w:h="16840"/>

</xml_diff>